<commit_message>
Started working on Junyi dataset
</commit_message>
<xml_diff>
--- a/projects/employee-attrition/report.docx
+++ b/projects/employee-attrition/report.docx
@@ -121,8 +121,196 @@
     </w:p>
     <w:p>
       <w:pPr>
-        <w:spacing w:after="200" w:lineRule="auto"/>
-        <w:jc w:val="center"/>
+        <w:spacing w:after="0" w:lineRule="auto"/>
+        <w:jc w:val="both"/>
+        <w:rPr>
+          <w:rFonts w:ascii="IBM Plex Sans" w:cs="IBM Plex Sans" w:eastAsia="IBM Plex Sans" w:hAnsi="IBM Plex Sans"/>
+        </w:rPr>
+      </w:pPr>
+      <w:r>
+        <w:rPr>
+          <w:rtl w:val="0"/>
+        </w:rPr>
+      </w:r>
+    </w:p>
+    <w:p>
+      <w:pPr>
+        <w:spacing w:after="200" w:lineRule="auto"/>
+        <w:rPr>
+          <w:rFonts w:ascii="IBM Plex Sans" w:cs="IBM Plex Sans" w:eastAsia="IBM Plex Sans" w:hAnsi="IBM Plex Sans"/>
+        </w:rPr>
+      </w:pPr>
+      <w:r>
+        <w:rPr>
+          <w:rFonts w:ascii="IBM Plex Sans" w:cs="IBM Plex Sans" w:eastAsia="IBM Plex Sans" w:hAnsi="IBM Plex Sans"/>
+          <w:sz w:val="28"/>
+          <w:szCs w:val="28"/>
+          <w:rtl w:val="0"/>
+        </w:rPr>
+        <w:t xml:space="preserve">Data Cleaning &amp; Exploration</w:t>
+      </w:r>
+      <w:r>
+        <w:rPr>
+          <w:rtl w:val="0"/>
+        </w:rPr>
+      </w:r>
+    </w:p>
+    <w:p>
+      <w:pPr>
+        <w:spacing w:after="200" w:lineRule="auto"/>
+        <w:jc w:val="both"/>
+        <w:rPr>
+          <w:rFonts w:ascii="IBM Plex Sans" w:cs="IBM Plex Sans" w:eastAsia="IBM Plex Sans" w:hAnsi="IBM Plex Sans"/>
+        </w:rPr>
+      </w:pPr>
+      <w:r>
+        <w:rPr>
+          <w:rFonts w:ascii="IBM Plex Sans" w:cs="IBM Plex Sans" w:eastAsia="IBM Plex Sans" w:hAnsi="IBM Plex Sans"/>
+          <w:rtl w:val="0"/>
+        </w:rPr>
+        <w:t xml:space="preserve">Our analysis considered data from 1,470 IBM employees. No missing values were present. Exploratory analysis revealed an interesting pattern - employees in the lowest monthly income range ($1-2K) exhibited anomalously narrow variation of years working at our company, potentially reflecting intern retention patterns. These observations were removed to avoid skewing results. Monthly income and job level were also found to be highly correlated, so job level was removed to avoid predictor redundancy.</w:t>
+      </w:r>
+    </w:p>
+    <w:p>
+      <w:pPr>
+        <w:spacing w:after="0" w:lineRule="auto"/>
+        <w:jc w:val="both"/>
+        <w:rPr>
+          <w:rFonts w:ascii="IBM Plex Sans" w:cs="IBM Plex Sans" w:eastAsia="IBM Plex Sans" w:hAnsi="IBM Plex Sans"/>
+        </w:rPr>
+      </w:pPr>
+      <w:r>
+        <w:rPr>
+          <w:rtl w:val="0"/>
+        </w:rPr>
+      </w:r>
+    </w:p>
+    <w:p>
+      <w:pPr>
+        <w:spacing w:after="200" w:lineRule="auto"/>
+        <w:rPr>
+          <w:rFonts w:ascii="IBM Plex Sans" w:cs="IBM Plex Sans" w:eastAsia="IBM Plex Sans" w:hAnsi="IBM Plex Sans"/>
+          <w:sz w:val="28"/>
+          <w:szCs w:val="28"/>
+        </w:rPr>
+      </w:pPr>
+      <w:r>
+        <w:rPr>
+          <w:rFonts w:ascii="IBM Plex Sans" w:cs="IBM Plex Sans" w:eastAsia="IBM Plex Sans" w:hAnsi="IBM Plex Sans"/>
+          <w:sz w:val="28"/>
+          <w:szCs w:val="28"/>
+          <w:rtl w:val="0"/>
+        </w:rPr>
+        <w:t xml:space="preserve">Methodology</w:t>
+      </w:r>
+    </w:p>
+    <w:p>
+      <w:pPr>
+        <w:spacing w:after="200" w:lineRule="auto"/>
+        <w:jc w:val="both"/>
+        <w:rPr>
+          <w:rFonts w:ascii="IBM Plex Sans" w:cs="IBM Plex Sans" w:eastAsia="IBM Plex Sans" w:hAnsi="IBM Plex Sans"/>
+        </w:rPr>
+      </w:pPr>
+      <w:r>
+        <w:rPr>
+          <w:rFonts w:ascii="IBM Plex Sans" w:cs="IBM Plex Sans" w:eastAsia="IBM Plex Sans" w:hAnsi="IBM Plex Sans"/>
+          <w:rtl w:val="0"/>
+        </w:rPr>
+        <w:t xml:space="preserve">We used two complementary predictive modelling techniques, Cox Proportional Hazards regression and Random Survival Forests, to analyse employee attrition risk factors. Cox regression is a widely used statistical approach that allows us to quantify the influence of different characteristics like department, tenure, and role on attrition likelihood. Random forests apply machine learning to capture complex relationships between factors.</w:t>
+      </w:r>
+    </w:p>
+    <w:p>
+      <w:pPr>
+        <w:spacing w:after="200" w:lineRule="auto"/>
+        <w:jc w:val="both"/>
+        <w:rPr>
+          <w:rFonts w:ascii="IBM Plex Sans" w:cs="IBM Plex Sans" w:eastAsia="IBM Plex Sans" w:hAnsi="IBM Plex Sans"/>
+        </w:rPr>
+      </w:pPr>
+      <w:r>
+        <w:rPr>
+          <w:rFonts w:ascii="IBM Plex Sans" w:cs="IBM Plex Sans" w:eastAsia="IBM Plex Sans" w:hAnsi="IBM Plex Sans"/>
+          <w:rtl w:val="0"/>
+        </w:rPr>
+        <w:t xml:space="preserve">Two key metrics - concordance index and integrated Brier score - measured how well each model predicted which employees would stay or leave, helping us identify the most effective combination of techniques and predictors.</w:t>
+      </w:r>
+      <w:r>
+        <w:rPr>
+          <w:rtl w:val="0"/>
+        </w:rPr>
+      </w:r>
+    </w:p>
+    <w:p>
+      <w:pPr>
+        <w:spacing w:after="0" w:lineRule="auto"/>
+        <w:jc w:val="both"/>
+        <w:rPr>
+          <w:rFonts w:ascii="IBM Plex Sans" w:cs="IBM Plex Sans" w:eastAsia="IBM Plex Sans" w:hAnsi="IBM Plex Sans"/>
+        </w:rPr>
+      </w:pPr>
+      <w:r>
+        <w:rPr>
+          <w:rtl w:val="0"/>
+        </w:rPr>
+      </w:r>
+    </w:p>
+    <w:p>
+      <w:pPr>
+        <w:spacing w:after="200" w:lineRule="auto"/>
+        <w:rPr>
+          <w:rFonts w:ascii="IBM Plex Sans" w:cs="IBM Plex Sans" w:eastAsia="IBM Plex Sans" w:hAnsi="IBM Plex Sans"/>
+        </w:rPr>
+      </w:pPr>
+      <w:r>
+        <w:rPr>
+          <w:rFonts w:ascii="IBM Plex Sans" w:cs="IBM Plex Sans" w:eastAsia="IBM Plex Sans" w:hAnsi="IBM Plex Sans"/>
+          <w:sz w:val="28"/>
+          <w:szCs w:val="28"/>
+          <w:rtl w:val="0"/>
+        </w:rPr>
+        <w:t xml:space="preserve">Predictive Modelling &amp; Results</w:t>
+      </w:r>
+      <w:r>
+        <w:rPr>
+          <w:rtl w:val="0"/>
+        </w:rPr>
+      </w:r>
+    </w:p>
+    <w:p>
+      <w:pPr>
+        <w:spacing w:after="200" w:lineRule="auto"/>
+        <w:jc w:val="both"/>
+        <w:rPr>
+          <w:rFonts w:ascii="IBM Plex Sans" w:cs="IBM Plex Sans" w:eastAsia="IBM Plex Sans" w:hAnsi="IBM Plex Sans"/>
+        </w:rPr>
+      </w:pPr>
+      <w:r>
+        <w:rPr>
+          <w:rFonts w:ascii="IBM Plex Sans" w:cs="IBM Plex Sans" w:eastAsia="IBM Plex Sans" w:hAnsi="IBM Plex Sans"/>
+          <w:rtl w:val="0"/>
+        </w:rPr>
+        <w:t xml:space="preserve">Cox regression identified monthly income, job role and overtime as strong predictors of attrition. Random forest modelling confirmed their relative importance, along with several additional factors such as training frequency, environmental satisfaction, number of previous companies, unemployment length and work-life balance. In particular, the sales representative role seems to be highly prone to attrition. Cumulative hazard plots showed risk steadily increasing over 5 years at an average rate of 10-16%, while hazard ratio from Cox regression indicates seven employees (Employee ID: 1055, 205, 1541, 2021, 666, 1556, 925) at significantly higher risk.</w:t>
+      </w:r>
+    </w:p>
+    <w:p>
+      <w:pPr>
+        <w:spacing w:after="200" w:lineRule="auto"/>
+        <w:jc w:val="both"/>
+        <w:rPr>
+          <w:rFonts w:ascii="IBM Plex Sans" w:cs="IBM Plex Sans" w:eastAsia="IBM Plex Sans" w:hAnsi="IBM Plex Sans"/>
+        </w:rPr>
+      </w:pPr>
+      <w:r>
+        <w:rPr>
+          <w:rtl w:val="0"/>
+        </w:rPr>
+      </w:r>
+    </w:p>
+    <w:p>
+      <w:pPr>
+        <w:spacing w:after="200" w:lineRule="auto"/>
+        <w:jc w:val="both"/>
         <w:rPr>
           <w:rFonts w:ascii="IBM Plex Sans" w:cs="IBM Plex Sans" w:eastAsia="IBM Plex Sans" w:hAnsi="IBM Plex Sans"/>
         </w:rPr>
@@ -133,19 +321,19 @@
         </w:rPr>
         <w:drawing>
           <wp:inline distB="114300" distT="114300" distL="114300" distR="114300">
-            <wp:extent cx="3571875" cy="3342386"/>
+            <wp:extent cx="5943600" cy="3276854"/>
             <wp:effectExtent b="0" l="0" r="0" t="0"/>
-            <wp:docPr id="5" name="image1.png"/>
+            <wp:docPr id="8" name="image2.png"/>
             <a:graphic>
               <a:graphicData uri="http://schemas.openxmlformats.org/drawingml/2006/picture">
                 <pic:pic>
                   <pic:nvPicPr>
-                    <pic:cNvPr id="0" name="image1.png"/>
+                    <pic:cNvPr id="0" name="image2.png"/>
                     <pic:cNvPicPr preferRelativeResize="0"/>
                   </pic:nvPicPr>
                   <pic:blipFill>
                     <a:blip r:embed="rId7"/>
-                    <a:srcRect b="0" l="0" r="0" t="0"/>
+                    <a:srcRect b="0" l="0" r="0" t="1986"/>
                     <a:stretch>
                       <a:fillRect/>
                     </a:stretch>
@@ -153,7 +341,7 @@
                   <pic:spPr>
                     <a:xfrm>
                       <a:off x="0" y="0"/>
-                      <a:ext cx="3571875" cy="3342386"/>
+                      <a:ext cx="5943600" cy="3276854"/>
                     </a:xfrm>
                     <a:prstGeom prst="rect"/>
                     <a:ln/>
@@ -172,7 +360,7 @@
     </w:p>
     <w:p>
       <w:pPr>
-        <w:spacing w:after="200" w:lineRule="auto"/>
+        <w:spacing w:after="0" w:lineRule="auto"/>
         <w:jc w:val="center"/>
         <w:rPr>
           <w:rFonts w:ascii="IBM Plex Sans" w:cs="IBM Plex Sans" w:eastAsia="IBM Plex Sans" w:hAnsi="IBM Plex Sans"/>
@@ -183,117 +371,13 @@
           <w:rFonts w:ascii="IBM Plex Sans" w:cs="IBM Plex Sans" w:eastAsia="IBM Plex Sans" w:hAnsi="IBM Plex Sans"/>
           <w:rtl w:val="0"/>
         </w:rPr>
-        <w:t xml:space="preserve">Figure 1. Comparison between monthly income and active years at IBM</w:t>
-      </w:r>
-    </w:p>
-    <w:p>
-      <w:pPr>
-        <w:spacing w:after="200" w:lineRule="auto"/>
-        <w:rPr>
-          <w:rFonts w:ascii="IBM Plex Sans" w:cs="IBM Plex Sans" w:eastAsia="IBM Plex Sans" w:hAnsi="IBM Plex Sans"/>
-        </w:rPr>
-      </w:pPr>
-      <w:r>
-        <w:rPr>
-          <w:rFonts w:ascii="IBM Plex Sans" w:cs="IBM Plex Sans" w:eastAsia="IBM Plex Sans" w:hAnsi="IBM Plex Sans"/>
-          <w:sz w:val="28"/>
-          <w:szCs w:val="28"/>
-          <w:rtl w:val="0"/>
-        </w:rPr>
-        <w:t xml:space="preserve">Data Cleaning &amp; Exploration</w:t>
-      </w:r>
-      <w:r>
-        <w:rPr>
-          <w:rtl w:val="0"/>
-        </w:rPr>
-      </w:r>
-    </w:p>
-    <w:p>
-      <w:pPr>
-        <w:spacing w:after="200" w:lineRule="auto"/>
-        <w:jc w:val="both"/>
-        <w:rPr>
-          <w:rFonts w:ascii="IBM Plex Sans" w:cs="IBM Plex Sans" w:eastAsia="IBM Plex Sans" w:hAnsi="IBM Plex Sans"/>
-        </w:rPr>
-      </w:pPr>
-      <w:r>
-        <w:rPr>
-          <w:rFonts w:ascii="IBM Plex Sans" w:cs="IBM Plex Sans" w:eastAsia="IBM Plex Sans" w:hAnsi="IBM Plex Sans"/>
-          <w:rtl w:val="0"/>
-        </w:rPr>
-        <w:t xml:space="preserve">Our analysis considered data from 1,470 IBM employees. No missing values were present. Exploratory analysis revealed an interesting pattern - employees in the lowest monthly income range ($1-2K) exhibited anomalously narrow variation of years working at our company, potentially reflecting intern retention patterns. These observations were removed to avoid skewing results.</w:t>
+        <w:t xml:space="preserve">Figure 2a. Top at-risk employees based on Random Forest model</w:t>
       </w:r>
     </w:p>
     <w:p>
       <w:pPr>
         <w:spacing w:after="0" w:lineRule="auto"/>
-        <w:jc w:val="both"/>
-        <w:rPr>
-          <w:rFonts w:ascii="IBM Plex Sans" w:cs="IBM Plex Sans" w:eastAsia="IBM Plex Sans" w:hAnsi="IBM Plex Sans"/>
-        </w:rPr>
-      </w:pPr>
-      <w:r>
-        <w:rPr>
-          <w:rtl w:val="0"/>
-        </w:rPr>
-      </w:r>
-    </w:p>
-    <w:p>
-      <w:pPr>
-        <w:spacing w:after="200" w:lineRule="auto"/>
-        <w:rPr>
-          <w:rFonts w:ascii="IBM Plex Sans" w:cs="IBM Plex Sans" w:eastAsia="IBM Plex Sans" w:hAnsi="IBM Plex Sans"/>
-        </w:rPr>
-      </w:pPr>
-      <w:r>
-        <w:rPr>
-          <w:rFonts w:ascii="IBM Plex Sans" w:cs="IBM Plex Sans" w:eastAsia="IBM Plex Sans" w:hAnsi="IBM Plex Sans"/>
-          <w:sz w:val="28"/>
-          <w:szCs w:val="28"/>
-          <w:rtl w:val="0"/>
-        </w:rPr>
-        <w:t xml:space="preserve">Predictive Modeling &amp; Results</w:t>
-      </w:r>
-      <w:r>
-        <w:rPr>
-          <w:rtl w:val="0"/>
-        </w:rPr>
-      </w:r>
-    </w:p>
-    <w:p>
-      <w:pPr>
-        <w:spacing w:after="200" w:lineRule="auto"/>
-        <w:jc w:val="both"/>
-        <w:rPr>
-          <w:rFonts w:ascii="IBM Plex Sans" w:cs="IBM Plex Sans" w:eastAsia="IBM Plex Sans" w:hAnsi="IBM Plex Sans"/>
-        </w:rPr>
-      </w:pPr>
-      <w:r>
-        <w:rPr>
-          <w:rFonts w:ascii="IBM Plex Sans" w:cs="IBM Plex Sans" w:eastAsia="IBM Plex Sans" w:hAnsi="IBM Plex Sans"/>
-          <w:rtl w:val="0"/>
-        </w:rPr>
-        <w:t xml:space="preserve">Cox regression identified monthly income, job role, overtime and stock option level as strong predictors of attrition. Random forest modelling confirmed their relative importance, along with several additional factors such as training frequency, environmental satisfaction, number of previous companies, unemployment length and work-life balance. Cumulative hazard plots showed risk steadily increasing over 5 years at an average rate of 10-16%, while hazard ratio from Cox regression indicates eight employees (Employee ID: 2021, 1556, 925, 1055, 205, 1541, 1286, 1850) at significantly higher risk.</w:t>
-      </w:r>
-    </w:p>
-    <w:p>
-      <w:pPr>
-        <w:spacing w:after="200" w:lineRule="auto"/>
-        <w:jc w:val="both"/>
-        <w:rPr>
-          <w:rFonts w:ascii="IBM Plex Sans" w:cs="IBM Plex Sans" w:eastAsia="IBM Plex Sans" w:hAnsi="IBM Plex Sans"/>
-        </w:rPr>
-      </w:pPr>
-      <w:r>
-        <w:rPr>
-          <w:rtl w:val="0"/>
-        </w:rPr>
-      </w:r>
-    </w:p>
-    <w:p>
-      <w:pPr>
-        <w:spacing w:after="200" w:lineRule="auto"/>
-        <w:jc w:val="both"/>
+        <w:jc w:val="center"/>
         <w:rPr>
           <w:rFonts w:ascii="IBM Plex Sans" w:cs="IBM Plex Sans" w:eastAsia="IBM Plex Sans" w:hAnsi="IBM Plex Sans"/>
         </w:rPr>
@@ -304,19 +388,19 @@
         </w:rPr>
         <w:drawing>
           <wp:inline distB="114300" distT="114300" distL="114300" distR="114300">
-            <wp:extent cx="5943600" cy="2841371"/>
+            <wp:extent cx="5943600" cy="3238500"/>
             <wp:effectExtent b="0" l="0" r="0" t="0"/>
-            <wp:docPr id="6" name="image3.png"/>
+            <wp:docPr id="7" name="image1.png"/>
             <a:graphic>
               <a:graphicData uri="http://schemas.openxmlformats.org/drawingml/2006/picture">
                 <pic:pic>
                   <pic:nvPicPr>
-                    <pic:cNvPr id="0" name="image3.png"/>
+                    <pic:cNvPr id="0" name="image1.png"/>
                     <pic:cNvPicPr preferRelativeResize="0"/>
                   </pic:nvPicPr>
                   <pic:blipFill>
                     <a:blip r:embed="rId8"/>
-                    <a:srcRect b="0" l="0" r="0" t="0"/>
+                    <a:srcRect b="0" l="0" r="0" t="3133"/>
                     <a:stretch>
                       <a:fillRect/>
                     </a:stretch>
@@ -324,7 +408,7 @@
                   <pic:spPr>
                     <a:xfrm>
                       <a:off x="0" y="0"/>
-                      <a:ext cx="5943600" cy="2841371"/>
+                      <a:ext cx="5943600" cy="3238500"/>
                     </a:xfrm>
                     <a:prstGeom prst="rect"/>
                     <a:ln/>
@@ -343,73 +427,6 @@
     </w:p>
     <w:p>
       <w:pPr>
-        <w:spacing w:after="0" w:lineRule="auto"/>
-        <w:jc w:val="center"/>
-        <w:rPr>
-          <w:rFonts w:ascii="IBM Plex Sans" w:cs="IBM Plex Sans" w:eastAsia="IBM Plex Sans" w:hAnsi="IBM Plex Sans"/>
-        </w:rPr>
-      </w:pPr>
-      <w:r>
-        <w:rPr>
-          <w:rFonts w:ascii="IBM Plex Sans" w:cs="IBM Plex Sans" w:eastAsia="IBM Plex Sans" w:hAnsi="IBM Plex Sans"/>
-          <w:rtl w:val="0"/>
-        </w:rPr>
-        <w:t xml:space="preserve">Figure 2a. Top-20 at-risk employees based on Random Forest model</w:t>
-      </w:r>
-    </w:p>
-    <w:p>
-      <w:pPr>
-        <w:spacing w:after="0" w:lineRule="auto"/>
-        <w:jc w:val="center"/>
-        <w:rPr>
-          <w:rFonts w:ascii="IBM Plex Sans" w:cs="IBM Plex Sans" w:eastAsia="IBM Plex Sans" w:hAnsi="IBM Plex Sans"/>
-        </w:rPr>
-      </w:pPr>
-      <w:r>
-        <w:rPr>
-          <w:rFonts w:ascii="IBM Plex Sans" w:cs="IBM Plex Sans" w:eastAsia="IBM Plex Sans" w:hAnsi="IBM Plex Sans"/>
-        </w:rPr>
-        <w:drawing>
-          <wp:inline distB="114300" distT="114300" distL="114300" distR="114300">
-            <wp:extent cx="5991225" cy="2852738"/>
-            <wp:effectExtent b="0" l="0" r="0" t="0"/>
-            <wp:docPr id="4" name="image2.png"/>
-            <a:graphic>
-              <a:graphicData uri="http://schemas.openxmlformats.org/drawingml/2006/picture">
-                <pic:pic>
-                  <pic:nvPicPr>
-                    <pic:cNvPr id="0" name="image2.png"/>
-                    <pic:cNvPicPr preferRelativeResize="0"/>
-                  </pic:nvPicPr>
-                  <pic:blipFill>
-                    <a:blip r:embed="rId9"/>
-                    <a:srcRect b="0" l="0" r="0" t="0"/>
-                    <a:stretch>
-                      <a:fillRect/>
-                    </a:stretch>
-                  </pic:blipFill>
-                  <pic:spPr>
-                    <a:xfrm>
-                      <a:off x="0" y="0"/>
-                      <a:ext cx="5991225" cy="2852738"/>
-                    </a:xfrm>
-                    <a:prstGeom prst="rect"/>
-                    <a:ln/>
-                  </pic:spPr>
-                </pic:pic>
-              </a:graphicData>
-            </a:graphic>
-          </wp:inline>
-        </w:drawing>
-      </w:r>
-      <w:r>
-        <w:rPr>
-          <w:rtl w:val="0"/>
-        </w:rPr>
-      </w:r>
-    </w:p>
-    <w:p>
-      <w:pPr>
         <w:spacing w:after="200" w:before="200" w:lineRule="auto"/>
         <w:jc w:val="center"/>
         <w:rPr>
@@ -616,32 +633,6 @@
     </w:p>
     <w:p>
       <w:pPr>
-        <w:spacing w:after="0" w:lineRule="auto"/>
-        <w:rPr>
-          <w:rFonts w:ascii="IBM Plex Sans" w:cs="IBM Plex Sans" w:eastAsia="IBM Plex Sans" w:hAnsi="IBM Plex Sans"/>
-        </w:rPr>
-      </w:pPr>
-      <w:r>
-        <w:rPr>
-          <w:rtl w:val="0"/>
-        </w:rPr>
-      </w:r>
-    </w:p>
-    <w:p>
-      <w:pPr>
-        <w:spacing w:after="0" w:lineRule="auto"/>
-        <w:rPr>
-          <w:rFonts w:ascii="IBM Plex Sans" w:cs="IBM Plex Sans" w:eastAsia="IBM Plex Sans" w:hAnsi="IBM Plex Sans"/>
-        </w:rPr>
-      </w:pPr>
-      <w:r>
-        <w:rPr>
-          <w:rtl w:val="0"/>
-        </w:rPr>
-      </w:r>
-    </w:p>
-    <w:p>
-      <w:pPr>
         <w:spacing w:after="200" w:lineRule="auto"/>
         <w:rPr>
           <w:rFonts w:ascii="IBM Plex Sans" w:cs="IBM Plex Sans" w:eastAsia="IBM Plex Sans" w:hAnsi="IBM Plex Sans"/>
@@ -759,7 +750,7 @@
         </w:rPr>
         <w:t xml:space="preserve">A </w:t>
       </w:r>
-      <w:hyperlink r:id="rId10">
+      <w:hyperlink r:id="rId9">
         <w:r>
           <w:rPr>
             <w:rFonts w:ascii="IBM Plex Sans" w:cs="IBM Plex Sans" w:eastAsia="IBM Plex Sans" w:hAnsi="IBM Plex Sans"/>
@@ -777,7 +768,7 @@
         </w:rPr>
         <w:t xml:space="preserve"> and </w:t>
       </w:r>
-      <w:hyperlink r:id="rId11">
+      <w:hyperlink r:id="rId10">
         <w:r>
           <w:rPr>
             <w:rFonts w:ascii="IBM Plex Sans" w:cs="IBM Plex Sans" w:eastAsia="IBM Plex Sans" w:hAnsi="IBM Plex Sans"/>
@@ -811,7 +802,7 @@
         </w:rPr>
         <w:t xml:space="preserve">This </w:t>
       </w:r>
-      <w:hyperlink r:id="rId12">
+      <w:hyperlink r:id="rId11">
         <w:r>
           <w:rPr>
             <w:rFonts w:ascii="IBM Plex Sans" w:cs="IBM Plex Sans" w:eastAsia="IBM Plex Sans" w:hAnsi="IBM Plex Sans"/>
@@ -831,7 +822,7 @@
         </w:rPr>
         <w:t xml:space="preserve"> is made available under </w:t>
       </w:r>
-      <w:hyperlink r:id="rId13">
+      <w:hyperlink r:id="rId12">
         <w:r>
           <w:rPr>
             <w:rFonts w:ascii="IBM Plex Sans" w:cs="IBM Plex Sans" w:eastAsia="IBM Plex Sans" w:hAnsi="IBM Plex Sans"/>
@@ -851,7 +842,7 @@
         </w:rPr>
         <w:t xml:space="preserve"> and </w:t>
       </w:r>
-      <w:hyperlink r:id="rId14">
+      <w:hyperlink r:id="rId13">
         <w:r>
           <w:rPr>
             <w:rFonts w:ascii="IBM Plex Sans" w:cs="IBM Plex Sans" w:eastAsia="IBM Plex Sans" w:hAnsi="IBM Plex Sans"/>
@@ -1267,6 +1258,142 @@
     <w:rPr>
       <w:sz w:val="52"/>
       <w:szCs w:val="52"/>
+    </w:rPr>
+  </w:style>
+  <w:style w:type="paragraph" w:styleId="Normal" w:default="1">
+    <w:name w:val="normal"/>
+  </w:style>
+  <w:style w:type="table" w:styleId="TableNormal" w:default="1">
+    <w:name w:val="Table Normal"/>
+  </w:style>
+  <w:style w:type="paragraph" w:styleId="Heading1">
+    <w:name w:val="heading 1"/>
+    <w:basedOn w:val="Normal"/>
+    <w:next w:val="Normal"/>
+    <w:pPr>
+      <w:keepNext w:val="1"/>
+      <w:keepLines w:val="1"/>
+      <w:pageBreakBefore w:val="0"/>
+      <w:spacing w:after="120" w:before="400" w:lineRule="auto"/>
+    </w:pPr>
+    <w:rPr>
+      <w:sz w:val="40"/>
+      <w:szCs w:val="40"/>
+    </w:rPr>
+  </w:style>
+  <w:style w:type="paragraph" w:styleId="Heading2">
+    <w:name w:val="heading 2"/>
+    <w:basedOn w:val="Normal"/>
+    <w:next w:val="Normal"/>
+    <w:pPr>
+      <w:keepNext w:val="1"/>
+      <w:keepLines w:val="1"/>
+      <w:pageBreakBefore w:val="0"/>
+      <w:spacing w:after="120" w:before="360" w:lineRule="auto"/>
+    </w:pPr>
+    <w:rPr>
+      <w:b w:val="0"/>
+      <w:sz w:val="32"/>
+      <w:szCs w:val="32"/>
+    </w:rPr>
+  </w:style>
+  <w:style w:type="paragraph" w:styleId="Heading3">
+    <w:name w:val="heading 3"/>
+    <w:basedOn w:val="Normal"/>
+    <w:next w:val="Normal"/>
+    <w:pPr>
+      <w:keepNext w:val="1"/>
+      <w:keepLines w:val="1"/>
+      <w:pageBreakBefore w:val="0"/>
+      <w:spacing w:after="80" w:before="320" w:lineRule="auto"/>
+    </w:pPr>
+    <w:rPr>
+      <w:b w:val="0"/>
+      <w:color w:val="434343"/>
+      <w:sz w:val="28"/>
+      <w:szCs w:val="28"/>
+    </w:rPr>
+  </w:style>
+  <w:style w:type="paragraph" w:styleId="Heading4">
+    <w:name w:val="heading 4"/>
+    <w:basedOn w:val="Normal"/>
+    <w:next w:val="Normal"/>
+    <w:pPr>
+      <w:keepNext w:val="1"/>
+      <w:keepLines w:val="1"/>
+      <w:pageBreakBefore w:val="0"/>
+      <w:spacing w:after="80" w:before="280" w:lineRule="auto"/>
+    </w:pPr>
+    <w:rPr>
+      <w:color w:val="666666"/>
+      <w:sz w:val="24"/>
+      <w:szCs w:val="24"/>
+    </w:rPr>
+  </w:style>
+  <w:style w:type="paragraph" w:styleId="Heading5">
+    <w:name w:val="heading 5"/>
+    <w:basedOn w:val="Normal"/>
+    <w:next w:val="Normal"/>
+    <w:pPr>
+      <w:keepNext w:val="1"/>
+      <w:keepLines w:val="1"/>
+      <w:pageBreakBefore w:val="0"/>
+      <w:spacing w:after="80" w:before="240" w:lineRule="auto"/>
+    </w:pPr>
+    <w:rPr>
+      <w:color w:val="666666"/>
+      <w:sz w:val="22"/>
+      <w:szCs w:val="22"/>
+    </w:rPr>
+  </w:style>
+  <w:style w:type="paragraph" w:styleId="Heading6">
+    <w:name w:val="heading 6"/>
+    <w:basedOn w:val="Normal"/>
+    <w:next w:val="Normal"/>
+    <w:pPr>
+      <w:keepNext w:val="1"/>
+      <w:keepLines w:val="1"/>
+      <w:pageBreakBefore w:val="0"/>
+      <w:spacing w:after="80" w:before="240" w:lineRule="auto"/>
+    </w:pPr>
+    <w:rPr>
+      <w:i w:val="1"/>
+      <w:color w:val="666666"/>
+      <w:sz w:val="22"/>
+      <w:szCs w:val="22"/>
+    </w:rPr>
+  </w:style>
+  <w:style w:type="paragraph" w:styleId="Title">
+    <w:name w:val="Title"/>
+    <w:basedOn w:val="Normal"/>
+    <w:next w:val="Normal"/>
+    <w:pPr>
+      <w:keepNext w:val="1"/>
+      <w:keepLines w:val="1"/>
+      <w:pageBreakBefore w:val="0"/>
+      <w:spacing w:after="60" w:before="0" w:lineRule="auto"/>
+    </w:pPr>
+    <w:rPr>
+      <w:sz w:val="52"/>
+      <w:szCs w:val="52"/>
+    </w:rPr>
+  </w:style>
+  <w:style w:type="paragraph" w:styleId="Subtitle">
+    <w:name w:val="Subtitle"/>
+    <w:basedOn w:val="Normal"/>
+    <w:next w:val="Normal"/>
+    <w:pPr>
+      <w:keepNext w:val="1"/>
+      <w:keepLines w:val="1"/>
+      <w:pageBreakBefore w:val="0"/>
+      <w:spacing w:after="320" w:before="0" w:lineRule="auto"/>
+    </w:pPr>
+    <w:rPr>
+      <w:rFonts w:ascii="Arial" w:cs="Arial" w:eastAsia="Arial" w:hAnsi="Arial"/>
+      <w:i w:val="0"/>
+      <w:color w:val="666666"/>
+      <w:sz w:val="30"/>
+      <w:szCs w:val="30"/>
     </w:rPr>
   </w:style>
   <w:style w:type="paragraph" w:styleId="Subtitle">
@@ -1630,7 +1757,7 @@
 
 <file path=customXML/item1.xml><?xml version="1.0" encoding="utf-8"?>
 <go:gDocsCustomXmlDataStorage xmlns:go="http://customooxmlschemas.google.com/" xmlns:r="http://schemas.openxmlformats.org/officeDocument/2006/relationships" uri="GoogleDocsCustomDataVersion2">
-  <go:docsCustomData xmlns:go="http://customooxmlschemas.google.com/" roundtripDataSignature="AMtx7mhIpU0v/BhYBUuvU5C6FSx8cJNr2w==">CgMxLjA4AHIhMXBlN3dibkVyQnVUWUlOdTc5dmFQUDl4a3o0cTVBemdS</go:docsCustomData>
+  <go:docsCustomData xmlns:go="http://customooxmlschemas.google.com/" roundtripDataSignature="AMtx7mjbwsQx8HoVEajlzDRu6OvaREcwgA==">CgMxLjA4AHIhMS1HUHZCbmdjb2lUZ0Y1RkZrZkZyUHc5ajFENTNfWkJl</go:docsCustomData>
 </go:gDocsCustomXmlDataStorage>
 </file>
 

</xml_diff>